<commit_message>
bab 1 beres sementara
</commit_message>
<xml_diff>
--- a/dokumen/skripsi.docx
+++ b/dokumen/skripsi.docx
@@ -5604,6 +5604,33 @@
         <w:t xml:space="preserve"> Kondisi tersebut dapat diatasi dengan injeksi CO2 yang terukur.</w:t>
       </w:r>
       <w:r>
+        <w:t xml:space="preserve"> Kadar CO2 yang baik bagi tanaman </w:t>
+      </w:r>
+      <w:r>
+        <w:t>475–600</w:t>
+      </w:r>
+      <w:r>
+        <w:t xml:space="preserve"> ppm [</w:t>
+      </w:r>
+      <w:r>
+        <w:t>19</w:t>
+      </w:r>
+      <w:r>
+        <w:t>].</w:t>
+      </w:r>
+      <w:r>
+        <w:t xml:space="preserve"> </w:t>
+      </w:r>
+      <w:r>
+        <w:t>Pada metode konvensional juga pembudidaya sering mendapati kesusahan dalam menjaga levelkelempabapn tanaman yang menyebabkan tanaman kering [20].</w:t>
+      </w:r>
+      <w:r>
+        <w:t>Pada metode pembudidayaan tanaman secara konvensional tidak mungkin</w:t>
+      </w:r>
+      <w:r>
+        <w:t xml:space="preserve"> mengkontrol CO2 dan kelembapan udara seperti level yang disebutkan sebelumnya, maka dibutuhkan teknologi untuk mengontrol kedua parameter tersebut.</w:t>
+      </w:r>
+      <w:r>
         <w:tab/>
       </w:r>
     </w:p>
@@ -5657,7 +5684,11 @@
         <w:t>emersed</w:t>
       </w:r>
       <w:r>
-        <w:t xml:space="preserve"> dengan menggunakan teknologi IoT dan metode konvensional. Hasil dari penelitian ini diharapkan dapat memberikan wawasan baru tentang efektivitas teknologi IoT dalam budidaya tanaman air, serta memberikan rekomendasi praktis bagi para pembudidaya untuk meningkatkan produktivitas dan kualitas tanaman mereka.</w:t>
+        <w:t xml:space="preserve"> dengan menggunakan teknologi IoT dan metode konvensional. Hasil dari penelitian ini diharapkan dapat memberikan wawasan baru tentang efektivitas teknologi IoT dalam budidaya tanaman air, serta </w:t>
+      </w:r>
+      <w:r>
+        <w:lastRenderedPageBreak/>
+        <w:t>memberikan rekomendasi praktis bagi para pembudidaya untuk meningkatkan produktivitas dan kualitas tanaman mereka.</w:t>
       </w:r>
     </w:p>
     <w:p>
@@ -5675,7 +5706,6 @@
         <w:spacing w:line="360" w:lineRule="auto"/>
       </w:pPr>
       <w:r>
-        <w:lastRenderedPageBreak/>
         <w:t xml:space="preserve"> </w:t>
       </w:r>
       <w:r>
@@ -5833,6 +5863,15 @@
         </w:rPr>
         <w:t>Penelitian ini dimaksudkan untuk mengevaluasi dan membandingkan efektivitas penggunaan teknologi Internet of Things (IoT) dalam budidaya tanaman Downoi (Pogostemon helferi) secara emersed dengan metode konvensional. Melalui penelitian ini, diharapkan dapat diperoleh pemahaman yang lebih mendalam mengenai manfaat dan potensi penggunaan IoT dalam meningkatkan produktivitas dan kualitas budidaya tanaman air.</w:t>
       </w:r>
+      <w:r>
+        <w:rPr>
+          <w:rFonts w:eastAsia="Times New Roman" w:cs="Times New Roman"/>
+          <w:kern w:val="0"/>
+          <w:szCs w:val="24"/>
+          <w14:ligatures w14:val="none"/>
+        </w:rPr>
+        <w:t xml:space="preserve"> </w:t>
+      </w:r>
     </w:p>
     <w:p>
       <w:pPr>
@@ -5849,6 +5888,7 @@
         <w:rPr>
           <w:rFonts w:eastAsia="Times New Roman"/>
         </w:rPr>
+        <w:lastRenderedPageBreak/>
         <w:t>Tujuan:</w:t>
       </w:r>
     </w:p>
@@ -5898,34 +5938,6 @@
           <w14:ligatures w14:val="none"/>
         </w:rPr>
         <w:t xml:space="preserve">untuk budidaya Downoi </w:t>
-      </w:r>
-    </w:p>
-    <w:p>
-      <w:pPr>
-        <w:pStyle w:val="ListParagraph"/>
-        <w:numPr>
-          <w:ilvl w:val="0"/>
-          <w:numId w:val="2"/>
-        </w:numPr>
-        <w:spacing w:line="360" w:lineRule="auto"/>
-        <w:rPr>
-          <w:rFonts w:eastAsia="Times New Roman" w:cs="Times New Roman"/>
-          <w:b/>
-          <w:bCs/>
-          <w:kern w:val="0"/>
-          <w:szCs w:val="24"/>
-          <w14:ligatures w14:val="none"/>
-        </w:rPr>
-      </w:pPr>
-      <w:r>
-        <w:rPr>
-          <w:rFonts w:eastAsia="Times New Roman" w:cs="Times New Roman"/>
-          <w:kern w:val="0"/>
-          <w:szCs w:val="24"/>
-          <w14:ligatures w14:val="none"/>
-        </w:rPr>
-        <w:lastRenderedPageBreak/>
-        <w:t>Membandingkan pertumbuhan Downoi yang dibudidayakan secara emersed menggunakan teknologi IoT dengan yang dibudidayakan menggunakan metode konvensional.</w:t>
       </w:r>
     </w:p>
     <w:p>
@@ -6005,25 +6017,7 @@
           <w:szCs w:val="24"/>
           <w14:ligatures w14:val="none"/>
         </w:rPr>
-        <w:t xml:space="preserve">Mengevaluasi efisiensi dan konsistensi penggunaan teknologi IoT dalam budidaya Downoi, khususnya dalam mengurangi kesalahan </w:t>
-      </w:r>
-      <w:r>
-        <w:rPr>
-          <w:rFonts w:eastAsia="Times New Roman" w:cs="Times New Roman"/>
-          <w:kern w:val="0"/>
-          <w:szCs w:val="24"/>
-          <w14:ligatures w14:val="none"/>
-        </w:rPr>
-        <w:t>pembudidaya</w:t>
-      </w:r>
-      <w:r>
-        <w:rPr>
-          <w:rFonts w:eastAsia="Times New Roman" w:cs="Times New Roman"/>
-          <w:kern w:val="0"/>
-          <w:szCs w:val="24"/>
-          <w14:ligatures w14:val="none"/>
-        </w:rPr>
-        <w:t xml:space="preserve"> dan meningkatkan pemantauan secara real-time.</w:t>
+        <w:t>Memberikan rekomendasi praktis bagi para pembudidaya mengenai penggunaan teknologi IoT dalam budidaya tanaman air.</w:t>
       </w:r>
     </w:p>
     <w:p>
@@ -6046,43 +6040,6 @@
           <w:numId w:val="2"/>
         </w:numPr>
         <w:spacing w:before="0" w:beforeAutospacing="0" w:after="0" w:afterAutospacing="0" w:line="360" w:lineRule="auto"/>
-        <w:rPr>
-          <w:rFonts w:eastAsia="Times New Roman" w:cs="Times New Roman"/>
-          <w:kern w:val="0"/>
-          <w:szCs w:val="24"/>
-          <w14:ligatures w14:val="none"/>
-        </w:rPr>
-      </w:pPr>
-      <w:r>
-        <w:rPr>
-          <w:rFonts w:eastAsia="Times New Roman" w:cs="Times New Roman"/>
-          <w:kern w:val="0"/>
-          <w:szCs w:val="24"/>
-          <w14:ligatures w14:val="none"/>
-        </w:rPr>
-        <w:t>Memberikan rekomendasi praktis bagi para pembudidaya mengenai penggunaan teknologi IoT dalam budidaya tanaman air.</w:t>
-      </w:r>
-    </w:p>
-    <w:p>
-      <w:pPr>
-        <w:spacing w:before="0" w:beforeAutospacing="0" w:after="0" w:afterAutospacing="0" w:line="360" w:lineRule="auto"/>
-        <w:ind w:left="0"/>
-        <w:rPr>
-          <w:rFonts w:eastAsia="Times New Roman" w:cs="Times New Roman"/>
-          <w:kern w:val="0"/>
-          <w:szCs w:val="24"/>
-          <w14:ligatures w14:val="none"/>
-        </w:rPr>
-      </w:pPr>
-    </w:p>
-    <w:p>
-      <w:pPr>
-        <w:pStyle w:val="ListParagraph"/>
-        <w:numPr>
-          <w:ilvl w:val="0"/>
-          <w:numId w:val="2"/>
-        </w:numPr>
-        <w:spacing w:before="0" w:beforeAutospacing="0" w:after="0" w:afterAutospacing="0" w:line="360" w:lineRule="auto"/>
       </w:pPr>
       <w:r>
         <w:rPr>
@@ -6274,7 +6231,6 @@
         <w:spacing w:line="360" w:lineRule="auto"/>
       </w:pPr>
       <w:r>
-        <w:lastRenderedPageBreak/>
         <w:t xml:space="preserve"> </w:t>
       </w:r>
       <w:r>
@@ -6325,11 +6281,12 @@
           <w:szCs w:val="24"/>
           <w14:ligatures w14:val="none"/>
         </w:rPr>
+        <w:lastRenderedPageBreak/>
         <w:drawing>
-          <wp:inline distT="0" distB="0" distL="0" distR="0" wp14:anchorId="5674A185" wp14:editId="27D97D75">
-            <wp:extent cx="1155940" cy="5224852"/>
-            <wp:effectExtent l="0" t="0" r="6350" b="0"/>
-            <wp:docPr id="370755431" name="Picture 2"/>
+          <wp:inline distT="0" distB="0" distL="0" distR="0" wp14:anchorId="5C355360" wp14:editId="54E325CA">
+            <wp:extent cx="1508406" cy="6792686"/>
+            <wp:effectExtent l="0" t="0" r="0" b="8255"/>
+            <wp:docPr id="1159439541" name="Picture 1"/>
             <wp:cNvGraphicFramePr>
               <a:graphicFrameLocks xmlns:a="http://schemas.openxmlformats.org/drawingml/2006/main" noChangeAspect="1"/>
             </wp:cNvGraphicFramePr>
@@ -6337,7 +6294,7 @@
               <a:graphicData uri="http://schemas.openxmlformats.org/drawingml/2006/picture">
                 <pic:pic xmlns:pic="http://schemas.openxmlformats.org/drawingml/2006/picture">
                   <pic:nvPicPr>
-                    <pic:cNvPr id="0" name="Picture 2"/>
+                    <pic:cNvPr id="0" name="Picture 1"/>
                     <pic:cNvPicPr>
                       <a:picLocks noChangeAspect="1" noChangeArrowheads="1"/>
                     </pic:cNvPicPr>
@@ -6358,7 +6315,7 @@
                   <pic:spPr bwMode="auto">
                     <a:xfrm>
                       <a:off x="0" y="0"/>
-                      <a:ext cx="1172141" cy="5298082"/>
+                      <a:ext cx="1544624" cy="6955783"/>
                     </a:xfrm>
                     <a:prstGeom prst="rect">
                       <a:avLst/>
@@ -7989,7 +7946,7 @@
           <w:noProof/>
         </w:rPr>
         <w:drawing>
-          <wp:inline distT="0" distB="0" distL="0" distR="0" wp14:anchorId="47B55F28" wp14:editId="49BB0C73">
+          <wp:inline distT="0" distB="0" distL="0" distR="0" wp14:anchorId="47B55F28" wp14:editId="781B92FF">
             <wp:extent cx="5252085" cy="2954020"/>
             <wp:effectExtent l="0" t="0" r="5715" b="0"/>
             <wp:docPr id="1227585516" name="Picture 3" descr="Sensirion SHT30 - humidity and temperature sensor with I2C interface"/>
@@ -13488,16 +13445,7 @@
           <w:szCs w:val="24"/>
           <w14:ligatures w14:val="none"/>
         </w:rPr>
-        <w:t xml:space="preserve"> </w:t>
-      </w:r>
-      <w:r>
-        <w:rPr>
-          <w:rFonts w:eastAsia="Times New Roman" w:cs="Times New Roman"/>
-          <w:kern w:val="0"/>
-          <w:szCs w:val="24"/>
-          <w14:ligatures w14:val="none"/>
-        </w:rPr>
-        <w:t xml:space="preserve">C. Sorokin and R. W. Krauss, “The Effects of Light Intensity on the Growth Rates of Green Algae.,” </w:t>
+        <w:t xml:space="preserve"> C. Sorokin and R. W. Krauss, “The Effects of Light Intensity on the Growth Rates of Green Algae.,” </w:t>
       </w:r>
       <w:r>
         <w:rPr>
@@ -13578,16 +13526,7 @@
           <w:szCs w:val="24"/>
           <w14:ligatures w14:val="none"/>
         </w:rPr>
-        <w:t xml:space="preserve"> </w:t>
-      </w:r>
-      <w:r>
-        <w:rPr>
-          <w:rFonts w:eastAsia="Times New Roman" w:cs="Times New Roman"/>
-          <w:kern w:val="0"/>
-          <w:szCs w:val="24"/>
-          <w14:ligatures w14:val="none"/>
-        </w:rPr>
-        <w:t>“emersed-vs-submerged-grown-aquatic-plants-for-aquascaping @ buceplant.com.” [Online]. Available: https://buceplant.com/blogs/aquascaping-guides-and-tips/emersed-vs-submerged-grown-aquatic-plants-for-aquascaping#:~:text=Unlimited access to atmospheric CO2,environment fosters vigorous plant growth.</w:t>
+        <w:t xml:space="preserve"> “emersed-vs-submerged-grown-aquatic-plants-for-aquascaping @ buceplant.com.” [Online]. Available: https://buceplant.com/blogs/aquascaping-guides-and-tips/emersed-vs-submerged-grown-aquatic-plants-for-aquascaping#:~:text=Unlimited access to atmospheric CO2,environment fosters vigorous plant growth.</w:t>
       </w:r>
     </w:p>
     <w:p>
@@ -13601,6 +13540,74 @@
           <w14:ligatures w14:val="none"/>
         </w:rPr>
       </w:pPr>
+      <w:r>
+        <w:rPr>
+          <w:rFonts w:eastAsia="Times New Roman" w:cs="Times New Roman"/>
+          <w:kern w:val="0"/>
+          <w:szCs w:val="24"/>
+          <w14:ligatures w14:val="none"/>
+        </w:rPr>
+        <w:t>[19]</w:t>
+      </w:r>
+      <w:r>
+        <w:rPr>
+          <w:rFonts w:eastAsia="Times New Roman" w:cs="Times New Roman"/>
+          <w:kern w:val="0"/>
+          <w:szCs w:val="24"/>
+          <w14:ligatures w14:val="none"/>
+        </w:rPr>
+        <w:t xml:space="preserve"> D. R. Taub, “Biology Article Assignment # 2 – Rising Carbon Dioxide Levels and Plants Effects of Rising Atmospheric Concentrations of Carbon Dioxide on Plants,” </w:t>
+      </w:r>
+      <w:r>
+        <w:rPr>
+          <w:rFonts w:eastAsia="Times New Roman" w:cs="Times New Roman"/>
+          <w:i/>
+          <w:iCs/>
+          <w:kern w:val="0"/>
+          <w:szCs w:val="24"/>
+          <w14:ligatures w14:val="none"/>
+        </w:rPr>
+        <w:t>Eff. rising Atmos. Conc. carbon dioxide plants</w:t>
+      </w:r>
+      <w:r>
+        <w:rPr>
+          <w:rFonts w:eastAsia="Times New Roman" w:cs="Times New Roman"/>
+          <w:kern w:val="0"/>
+          <w:szCs w:val="24"/>
+          <w14:ligatures w14:val="none"/>
+        </w:rPr>
+        <w:t>, vol. 3, no. 10, pp. 1–5, 2010.</w:t>
+      </w:r>
+    </w:p>
+    <w:p>
+      <w:pPr>
+        <w:spacing w:line="360" w:lineRule="auto"/>
+        <w:ind w:left="0"/>
+        <w:rPr>
+          <w:rFonts w:eastAsia="Times New Roman" w:cs="Times New Roman"/>
+          <w:kern w:val="0"/>
+          <w:szCs w:val="24"/>
+          <w14:ligatures w14:val="none"/>
+        </w:rPr>
+      </w:pPr>
+      <w:r>
+        <w:rPr>
+          <w:rFonts w:eastAsia="Times New Roman" w:cs="Times New Roman"/>
+          <w:kern w:val="0"/>
+          <w:szCs w:val="24"/>
+          <w14:ligatures w14:val="none"/>
+        </w:rPr>
+        <w:t>[20]</w:t>
+      </w:r>
+      <w:r>
+        <w:rPr>
+          <w:rFonts w:eastAsia="Times New Roman" w:cs="Times New Roman"/>
+          <w:kern w:val="0"/>
+          <w:szCs w:val="24"/>
+          <w14:ligatures w14:val="none"/>
+        </w:rPr>
+        <w:t xml:space="preserve"> “f6fa734038923787f053d6edff0c01c6101afe4e @ www.ukaps.org.” [Online]. Available: https://www.ukaps.org/forum/threads/emersed-plants-questions.69839/</w:t>
+      </w:r>
     </w:p>
     <w:p>
       <w:pPr>
@@ -18858,6 +18865,7 @@
   <w:style w:type="character" w:default="1" w:styleId="DefaultParagraphFont">
     <w:name w:val="Default Paragraph Font"/>
     <w:uiPriority w:val="1"/>
+    <w:semiHidden/>
     <w:unhideWhenUsed/>
   </w:style>
   <w:style w:type="table" w:default="1" w:styleId="TableNormal">

</xml_diff>

<commit_message>
jangan lupa buat tabel perbandingan menggunakan IoT dengan konvensional pada BAB 3
</commit_message>
<xml_diff>
--- a/dokumen/skripsi.docx
+++ b/dokumen/skripsi.docx
@@ -6283,10 +6283,10 @@
         </w:rPr>
         <w:lastRenderedPageBreak/>
         <w:drawing>
-          <wp:inline distT="0" distB="0" distL="0" distR="0" wp14:anchorId="5C355360" wp14:editId="54E325CA">
-            <wp:extent cx="1508406" cy="6792686"/>
-            <wp:effectExtent l="0" t="0" r="0" b="8255"/>
-            <wp:docPr id="1159439541" name="Picture 1"/>
+          <wp:inline distT="0" distB="0" distL="0" distR="0" wp14:anchorId="39E7A43F" wp14:editId="5A21EFC6">
+            <wp:extent cx="1505768" cy="6780811"/>
+            <wp:effectExtent l="0" t="0" r="0" b="1270"/>
+            <wp:docPr id="90974213" name="Picture 2"/>
             <wp:cNvGraphicFramePr>
               <a:graphicFrameLocks xmlns:a="http://schemas.openxmlformats.org/drawingml/2006/main" noChangeAspect="1"/>
             </wp:cNvGraphicFramePr>
@@ -6294,7 +6294,7 @@
               <a:graphicData uri="http://schemas.openxmlformats.org/drawingml/2006/picture">
                 <pic:pic xmlns:pic="http://schemas.openxmlformats.org/drawingml/2006/picture">
                   <pic:nvPicPr>
-                    <pic:cNvPr id="0" name="Picture 1"/>
+                    <pic:cNvPr id="0" name="Picture 2"/>
                     <pic:cNvPicPr>
                       <a:picLocks noChangeAspect="1" noChangeArrowheads="1"/>
                     </pic:cNvPicPr>
@@ -6315,7 +6315,7 @@
                   <pic:spPr bwMode="auto">
                     <a:xfrm>
                       <a:off x="0" y="0"/>
-                      <a:ext cx="1544624" cy="6955783"/>
+                      <a:ext cx="1507264" cy="6787549"/>
                     </a:xfrm>
                     <a:prstGeom prst="rect">
                       <a:avLst/>
@@ -6597,7 +6597,13 @@
       </w:pPr>
       <w:bookmarkStart w:id="9" w:name="_Toc182467237"/>
       <w:r>
-        <w:t>1.5.4 Observasi</w:t>
+        <w:t>1.5.4</w:t>
+      </w:r>
+      <w:r>
+        <w:t>.</w:t>
+      </w:r>
+      <w:r>
+        <w:t xml:space="preserve"> Observasi</w:t>
       </w:r>
       <w:bookmarkEnd w:id="9"/>
     </w:p>
@@ -6619,6 +6625,32 @@
       </w:r>
       <w:r>
         <w:t>.</w:t>
+      </w:r>
+    </w:p>
+    <w:p>
+      <w:pPr>
+        <w:pStyle w:val="Heading4"/>
+        <w:ind w:left="0"/>
+      </w:pPr>
+      <w:r>
+        <w:t>1.5.4.1. Membandingkan pertumbuhan</w:t>
+      </w:r>
+    </w:p>
+    <w:p>
+      <w:pPr>
+        <w:ind w:left="0"/>
+      </w:pPr>
+      <w:r>
+        <w:t>Pada tahap ini, peneliti membandingkan pertumbuhan downoi untuk menghasilkan kesimpulan</w:t>
+      </w:r>
+      <w:r>
+        <w:t xml:space="preserve"> metode mana</w:t>
+      </w:r>
+      <w:r>
+        <w:t xml:space="preserve"> yang</w:t>
+      </w:r>
+      <w:r>
+        <w:t xml:space="preserve"> lebih optimal pembudidayaan menggunakan metode konvensional atau menggunakan teknologi IoT.</w:t>
       </w:r>
     </w:p>
     <w:p>
@@ -6785,7 +6817,6 @@
           <w:szCs w:val="24"/>
           <w14:ligatures w14:val="none"/>
         </w:rPr>
-        <w:lastRenderedPageBreak/>
         <w:t>BAB 1 PENDAHULUAN</w:t>
       </w:r>
     </w:p>
@@ -6957,6 +6988,7 @@
           <w:szCs w:val="24"/>
           <w14:ligatures w14:val="none"/>
         </w:rPr>
+        <w:lastRenderedPageBreak/>
         <w:t>BAB 4 IMPLEMENTASI DAN PENGUJIAN SISTEM</w:t>
       </w:r>
     </w:p>
@@ -12528,35 +12560,11 @@
     </w:p>
     <w:p>
       <w:pPr>
-        <w:ind w:left="0" w:firstLine="720"/>
-      </w:pPr>
-    </w:p>
-    <w:p>
-      <w:pPr>
-        <w:ind w:left="0" w:firstLine="720"/>
-      </w:pPr>
-    </w:p>
-    <w:p>
-      <w:pPr>
-        <w:ind w:left="0" w:firstLine="720"/>
-      </w:pPr>
-    </w:p>
-    <w:p>
-      <w:pPr>
-        <w:ind w:left="0" w:firstLine="720"/>
-      </w:pPr>
-    </w:p>
-    <w:p>
-      <w:pPr>
-        <w:ind w:left="0" w:firstLine="720"/>
-      </w:pPr>
-    </w:p>
-    <w:p>
-      <w:pPr>
         <w:pStyle w:val="Heading4"/>
         <w:ind w:left="0"/>
       </w:pPr>
       <w:r>
+        <w:lastRenderedPageBreak/>
         <w:t>3.</w:t>
       </w:r>
       <w:r>
@@ -12715,7 +12723,6 @@
           <w:szCs w:val="28"/>
           <w14:ligatures w14:val="none"/>
         </w:rPr>
-        <w:lastRenderedPageBreak/>
         <w:drawing>
           <wp:inline distT="0" distB="0" distL="0" distR="0" wp14:anchorId="73F9F5C2" wp14:editId="3C882803">
             <wp:extent cx="4338859" cy="2336995"/>

</xml_diff>

<commit_message>
perubahan perancangan antar muka
</commit_message>
<xml_diff>
--- a/dokumen/skripsi.docx
+++ b/dokumen/skripsi.docx
@@ -418,8 +418,31 @@
         <w:p>
           <w:pPr>
             <w:pStyle w:val="TOCHeading"/>
+            <w:rPr>
+              <w:rFonts w:ascii="Times New Roman" w:eastAsiaTheme="minorHAnsi" w:hAnsi="Times New Roman" w:cstheme="minorBidi"/>
+              <w:color w:val="auto"/>
+              <w:kern w:val="2"/>
+              <w:sz w:val="24"/>
+              <w:szCs w:val="22"/>
+              <w14:ligatures w14:val="standardContextual"/>
+            </w:rPr>
+            <w:sectPr>
+              <w:footerReference w:type="default" r:id="rId9"/>
+              <w:footerReference w:type="first" r:id="rId10"/>
+              <w:pgSz w:w="12240" w:h="15840"/>
+              <w:pgMar w:top="2268" w:right="1701" w:bottom="1701" w:left="2268" w:header="720" w:footer="720" w:gutter="0"/>
+              <w:pgNumType w:fmt="lowerRoman" w:start="1"/>
+              <w:cols w:space="720"/>
+              <w:docGrid w:linePitch="360"/>
+            </w:sectPr>
+          </w:pPr>
+        </w:p>
+        <w:p>
+          <w:pPr>
+            <w:pStyle w:val="TOCHeading"/>
           </w:pPr>
           <w:r>
+            <w:lastRenderedPageBreak/>
             <w:t>Daftar isi</w:t>
           </w:r>
         </w:p>
@@ -3810,36 +3833,28 @@
     </w:p>
     <w:p>
       <w:pPr>
+        <w:tabs>
+          <w:tab w:val="left" w:pos="1959"/>
+        </w:tabs>
         <w:ind w:left="0"/>
-        <w:rPr>
-          <w:noProof/>
-        </w:rPr>
-      </w:pPr>
-      <w:r>
-        <w:fldChar w:fldCharType="end"/>
-      </w:r>
-      <w:r>
-        <w:fldChar w:fldCharType="begin"/>
-      </w:r>
-      <w:r>
-        <w:instrText xml:space="preserve"> TOC \h \z \c "Gambar 2. " </w:instrText>
-      </w:r>
-      <w:r>
-        <w:fldChar w:fldCharType="separate"/>
-      </w:r>
-    </w:p>
-    <w:p>
-      <w:pPr>
-        <w:pStyle w:val="TableofFigures"/>
-        <w:tabs>
-          <w:tab w:val="right" w:leader="dot" w:pos="8261"/>
-        </w:tabs>
         <w:rPr>
           <w:rFonts w:asciiTheme="minorHAnsi" w:eastAsiaTheme="minorEastAsia" w:hAnsiTheme="minorHAnsi"/>
           <w:noProof/>
           <w:szCs w:val="24"/>
         </w:rPr>
       </w:pPr>
+      <w:r>
+        <w:fldChar w:fldCharType="end"/>
+      </w:r>
+      <w:r>
+        <w:fldChar w:fldCharType="begin"/>
+      </w:r>
+      <w:r>
+        <w:instrText xml:space="preserve"> TOC \h \z \c "Gambar 2. " </w:instrText>
+      </w:r>
+      <w:r>
+        <w:fldChar w:fldCharType="separate"/>
+      </w:r>
       <w:hyperlink w:anchor="_Toc182553249" w:history="1">
         <w:r>
           <w:rPr>
@@ -4462,35 +4477,23 @@
       <w:pPr>
         <w:ind w:left="0"/>
         <w:rPr>
-          <w:noProof/>
-        </w:rPr>
-      </w:pPr>
-      <w:r>
-        <w:fldChar w:fldCharType="end"/>
-      </w:r>
-      <w:r>
-        <w:fldChar w:fldCharType="begin"/>
-      </w:r>
-      <w:r>
-        <w:instrText xml:space="preserve"> TOC \h \z \c "Gambar 3." </w:instrText>
-      </w:r>
-      <w:r>
-        <w:fldChar w:fldCharType="separate"/>
-      </w:r>
-    </w:p>
-    <w:p>
-      <w:pPr>
-        <w:pStyle w:val="TableofFigures"/>
-        <w:tabs>
-          <w:tab w:val="right" w:leader="dot" w:pos="8261"/>
-        </w:tabs>
-        <w:spacing w:after="100"/>
-        <w:rPr>
           <w:rFonts w:asciiTheme="minorHAnsi" w:eastAsiaTheme="minorEastAsia" w:hAnsiTheme="minorHAnsi"/>
           <w:noProof/>
           <w:szCs w:val="24"/>
         </w:rPr>
       </w:pPr>
+      <w:r>
+        <w:fldChar w:fldCharType="end"/>
+      </w:r>
+      <w:r>
+        <w:fldChar w:fldCharType="begin"/>
+      </w:r>
+      <w:r>
+        <w:instrText xml:space="preserve"> TOC \h \z \c "Gambar 3." </w:instrText>
+      </w:r>
+      <w:r>
+        <w:fldChar w:fldCharType="separate"/>
+      </w:r>
       <w:hyperlink w:anchor="_Toc182467475" w:history="1">
         <w:r>
           <w:rPr>
@@ -4841,137 +4844,102 @@
         </w:tabs>
         <w:spacing w:after="100"/>
         <w:rPr>
-          <w:rStyle w:val="Hyperlink"/>
           <w:noProof/>
-        </w:rPr>
+          <w:webHidden/>
+        </w:rPr>
+      </w:pPr>
+      <w:r>
+        <w:rPr>
+          <w:noProof/>
+        </w:rPr>
+        <w:t>Gambar 3. 6. Percancangan tampilan data realtime</w:t>
+      </w:r>
+      <w:r>
+        <w:rPr>
+          <w:noProof/>
+          <w:webHidden/>
+        </w:rPr>
+        <w:tab/>
+      </w:r>
+      <w:r>
+        <w:rPr>
+          <w:noProof/>
+          <w:webHidden/>
+        </w:rPr>
+        <w:fldChar w:fldCharType="begin"/>
+      </w:r>
+      <w:r>
+        <w:rPr>
+          <w:noProof/>
+          <w:webHidden/>
+        </w:rPr>
+        <w:instrText xml:space="preserve"> PAGEREF _Toc182467480 \h </w:instrText>
+      </w:r>
+      <w:r>
+        <w:rPr>
+          <w:noProof/>
+          <w:webHidden/>
+        </w:rPr>
+      </w:r>
+      <w:r>
+        <w:rPr>
+          <w:noProof/>
+          <w:webHidden/>
+        </w:rPr>
+        <w:fldChar w:fldCharType="separate"/>
+      </w:r>
+      <w:r>
+        <w:rPr>
+          <w:noProof/>
+          <w:webHidden/>
+        </w:rPr>
+        <w:t>35</w:t>
+      </w:r>
+      <w:r>
+        <w:rPr>
+          <w:noProof/>
+          <w:webHidden/>
+        </w:rPr>
+        <w:fldChar w:fldCharType="end"/>
+      </w:r>
+    </w:p>
+    <w:p/>
+    <w:p>
+      <w:pPr>
         <w:sectPr>
-          <w:footerReference w:type="default" r:id="rId9"/>
-          <w:footerReference w:type="first" r:id="rId10"/>
           <w:pgSz w:w="12240" w:h="15840"/>
           <w:pgMar w:top="2268" w:right="1701" w:bottom="1701" w:left="2268" w:header="720" w:footer="720" w:gutter="0"/>
           <w:pgNumType w:fmt="lowerRoman" w:start="1"/>
           <w:cols w:space="720"/>
-          <w:titlePg/>
           <w:docGrid w:linePitch="360"/>
         </w:sectPr>
       </w:pPr>
-      <w:hyperlink w:anchor="_Toc182467480" w:history="1">
-        <w:r>
-          <w:rPr>
-            <w:rStyle w:val="Hyperlink"/>
-            <w:noProof/>
-          </w:rPr>
-          <w:t>Gambar 3. 6. Percancangan tampilan data realtime</w:t>
-        </w:r>
-        <w:r>
-          <w:rPr>
-            <w:noProof/>
-            <w:webHidden/>
-          </w:rPr>
-          <w:tab/>
-        </w:r>
-        <w:r>
-          <w:rPr>
-            <w:noProof/>
-            <w:webHidden/>
-          </w:rPr>
-          <w:fldChar w:fldCharType="begin"/>
-        </w:r>
-        <w:r>
-          <w:rPr>
-            <w:noProof/>
-            <w:webHidden/>
-          </w:rPr>
-          <w:instrText xml:space="preserve"> PAGEREF _Toc182467480 \h </w:instrText>
-        </w:r>
-        <w:r>
-          <w:rPr>
-            <w:noProof/>
-            <w:webHidden/>
-          </w:rPr>
-        </w:r>
-        <w:r>
-          <w:rPr>
-            <w:noProof/>
-            <w:webHidden/>
-          </w:rPr>
-          <w:fldChar w:fldCharType="separate"/>
-        </w:r>
-        <w:r>
-          <w:rPr>
-            <w:noProof/>
-            <w:webHidden/>
-          </w:rPr>
-          <w:t>35</w:t>
-        </w:r>
-        <w:r>
-          <w:rPr>
-            <w:noProof/>
-            <w:webHidden/>
-          </w:rPr>
-          <w:fldChar w:fldCharType="end"/>
-        </w:r>
-      </w:hyperlink>
-    </w:p>
-    <w:p>
-      <w:pPr>
-        <w:pStyle w:val="TableofFigures"/>
-        <w:tabs>
-          <w:tab w:val="right" w:leader="dot" w:pos="8261"/>
-        </w:tabs>
-        <w:spacing w:after="100"/>
-        <w:rPr>
-          <w:rFonts w:asciiTheme="minorHAnsi" w:eastAsiaTheme="minorEastAsia" w:hAnsiTheme="minorHAnsi"/>
-          <w:noProof/>
-          <w:szCs w:val="24"/>
-        </w:rPr>
-      </w:pPr>
-    </w:p>
-    <w:p>
-      <w:pPr>
-        <w:ind w:left="0"/>
-        <w:rPr>
-          <w:b/>
+    </w:p>
+    <w:p>
+      <w:pPr>
+        <w:pStyle w:val="Heading2"/>
+        <w:spacing w:before="100" w:after="100"/>
+        <w:jc w:val="center"/>
+        <w:rPr>
+          <w:rFonts w:cstheme="minorBidi"/>
           <w:bCs/>
         </w:rPr>
       </w:pPr>
       <w:r>
+        <w:lastRenderedPageBreak/>
         <w:fldChar w:fldCharType="end"/>
       </w:r>
-    </w:p>
-    <w:p>
-      <w:pPr>
-        <w:pStyle w:val="Heading2"/>
-        <w:spacing w:line="360" w:lineRule="auto"/>
-        <w:jc w:val="center"/>
-        <w:rPr>
-          <w:rFonts w:cs="Times New Roman"/>
-        </w:rPr>
-      </w:pPr>
       <w:bookmarkStart w:id="0" w:name="_Toc182467229"/>
       <w:r>
-        <w:rPr>
-          <w:rFonts w:cs="Times New Roman"/>
-        </w:rPr>
-        <w:lastRenderedPageBreak/>
         <w:t>BAB 1</w:t>
       </w:r>
       <w:r>
-        <w:rPr>
-          <w:rFonts w:cs="Times New Roman"/>
-        </w:rPr>
         <w:t xml:space="preserve"> </w:t>
       </w:r>
       <w:r>
-        <w:rPr>
-          <w:rFonts w:cs="Times New Roman"/>
-        </w:rPr>
         <w:br/>
       </w:r>
       <w:r>
-        <w:rPr>
-          <w:rFonts w:cs="Times New Roman"/>
-        </w:rPr>
         <w:t>PENDAHULUAN</w:t>
       </w:r>
       <w:bookmarkEnd w:id="0"/>
@@ -5474,8 +5442,13 @@
     <w:p>
       <w:pPr>
         <w:pStyle w:val="Caption"/>
-        <w:jc w:val="center"/>
-      </w:pPr>
+        <w:tabs>
+          <w:tab w:val="left" w:pos="1155"/>
+        </w:tabs>
+      </w:pPr>
+      <w:r>
+        <w:tab/>
+      </w:r>
     </w:p>
     <w:p>
       <w:pPr>
@@ -5956,17 +5929,7 @@
           <w:szCs w:val="24"/>
           <w14:ligatures w14:val="none"/>
         </w:rPr>
-        <w:t xml:space="preserve">Penelitian ini dimaksudkan untuk mengevaluasi dan membandingkan efektivitas penggunaan teknologi Internet of Things (IoT) dalam budidaya tanaman Downoi (Pogostemon helferi) secara emersed dengan metode konvensional. Melalui penelitian ini, diharapkan dapat diperoleh pemahaman yang lebih mendalam </w:t>
-      </w:r>
-      <w:r>
-        <w:rPr>
-          <w:rFonts w:eastAsia="Times New Roman" w:cs="Times New Roman"/>
-          <w:kern w:val="0"/>
-          <w:szCs w:val="24"/>
-          <w14:ligatures w14:val="none"/>
-        </w:rPr>
-        <w:lastRenderedPageBreak/>
-        <w:t>mengenai manfaat dan potensi penggunaan IoT dalam meningkatkan produktivitas dan kualitas budidaya tanaman air.</w:t>
+        <w:t>Penelitian ini dimaksudkan untuk mengevaluasi dan membandingkan efektivitas penggunaan teknologi Internet of Things (IoT) dalam budidaya tanaman Downoi (Pogostemon helferi) secara emersed dengan metode konvensional. Melalui penelitian ini, diharapkan dapat diperoleh pemahaman yang lebih mendalam mengenai manfaat dan potensi penggunaan IoT dalam meningkatkan produktivitas dan kualitas budidaya tanaman air.</w:t>
       </w:r>
       <w:r>
         <w:rPr>
@@ -5993,6 +5956,7 @@
         <w:rPr>
           <w:rFonts w:eastAsia="Times New Roman"/>
         </w:rPr>
+        <w:lastRenderedPageBreak/>
         <w:t>Tujuan:</w:t>
       </w:r>
     </w:p>
@@ -6367,11 +6331,7 @@
         <w:t xml:space="preserve">angkah - </w:t>
       </w:r>
       <w:r>
-        <w:t xml:space="preserve">langkah dalam mendapatkan </w:t>
-      </w:r>
-      <w:r>
-        <w:lastRenderedPageBreak/>
-        <w:t>pengetahuan ilmiah atau ilmu. Adapun Langkah - langkah penelitian yang akan digunakan akan dituangkan pada gambar berikut :</w:t>
+        <w:t>langkah dalam mendapatkan pengetahuan ilmiah atau ilmu. Adapun Langkah - langkah penelitian yang akan digunakan akan dituangkan pada gambar berikut :</w:t>
       </w:r>
     </w:p>
     <w:p>
@@ -6389,6 +6349,7 @@
           <w:szCs w:val="24"/>
           <w14:ligatures w14:val="none"/>
         </w:rPr>
+        <w:lastRenderedPageBreak/>
         <w:drawing>
           <wp:inline distT="0" distB="0" distL="0" distR="0" wp14:anchorId="39E7A43F" wp14:editId="70547BB4">
             <wp:extent cx="1400131" cy="6305107"/>
@@ -7095,7 +7056,6 @@
           <w:szCs w:val="24"/>
           <w14:ligatures w14:val="none"/>
         </w:rPr>
-        <w:lastRenderedPageBreak/>
         <w:t>BAB 4 IMPLEMENTASI DAN PENGUJIAN SISTEM</w:t>
       </w:r>
     </w:p>
@@ -7117,6 +7077,7 @@
           <w:szCs w:val="24"/>
           <w14:ligatures w14:val="none"/>
         </w:rPr>
+        <w:lastRenderedPageBreak/>
         <w:t>Bab ini membahas implementasi perangkat keras dan perangkat lunak, serta pengujian sistem yang mencakup pengujian fungsionalitas dan kinerja sistem secara keseluruhan dalam kondisi nyata.</w:t>
       </w:r>
     </w:p>
@@ -7287,6 +7248,7 @@
     </w:p>
     <w:p>
       <w:pPr>
+        <w:ind w:left="0"/>
         <w:rPr>
           <w:rFonts w:eastAsia="Times New Roman" w:cs="Times New Roman"/>
           <w:kern w:val="0"/>
@@ -7294,25 +7256,36 @@
           <w14:ligatures w14:val="none"/>
         </w:rPr>
       </w:pPr>
-      <w:r>
-        <w:rPr>
-          <w:rFonts w:eastAsia="Times New Roman" w:cs="Times New Roman"/>
-          <w:kern w:val="0"/>
-          <w:szCs w:val="24"/>
-          <w14:ligatures w14:val="none"/>
-        </w:rPr>
-        <w:br w:type="page"/>
-      </w:r>
     </w:p>
     <w:p>
       <w:pPr>
         <w:pStyle w:val="Heading2"/>
+        <w:spacing w:before="100" w:after="100"/>
         <w:jc w:val="center"/>
         <w:rPr>
           <w:rFonts w:eastAsia="Times New Roman"/>
         </w:rPr>
+        <w:sectPr>
+          <w:footerReference w:type="first" r:id="rId12"/>
+          <w:pgSz w:w="12240" w:h="15840"/>
+          <w:pgMar w:top="2275" w:right="1699" w:bottom="1699" w:left="2275" w:header="706" w:footer="706" w:gutter="0"/>
+          <w:pgNumType w:start="1"/>
+          <w:cols w:space="720"/>
+          <w:titlePg/>
+          <w:docGrid w:linePitch="360"/>
+        </w:sectPr>
       </w:pPr>
       <w:bookmarkStart w:id="12" w:name="_Toc182467240"/>
+    </w:p>
+    <w:p>
+      <w:pPr>
+        <w:pStyle w:val="Heading2"/>
+        <w:spacing w:before="100" w:after="100"/>
+        <w:jc w:val="center"/>
+        <w:rPr>
+          <w:rFonts w:eastAsia="Times New Roman"/>
+        </w:rPr>
+      </w:pPr>
       <w:r>
         <w:rPr>
           <w:rFonts w:eastAsia="Times New Roman"/>
@@ -7811,7 +7784,7 @@
                     </pic:cNvPicPr>
                   </pic:nvPicPr>
                   <pic:blipFill>
-                    <a:blip r:embed="rId12">
+                    <a:blip r:embed="rId13">
                       <a:extLst>
                         <a:ext uri="{28A0092B-C50C-407E-A947-70E740481C1C}">
                           <a14:useLocalDpi xmlns:a14="http://schemas.microsoft.com/office/drawing/2010/main" val="0"/>
@@ -7980,7 +7953,7 @@
                     </pic:cNvPicPr>
                   </pic:nvPicPr>
                   <pic:blipFill>
-                    <a:blip r:embed="rId13">
+                    <a:blip r:embed="rId14">
                       <a:extLst>
                         <a:ext uri="{28A0092B-C50C-407E-A947-70E740481C1C}">
                           <a14:useLocalDpi xmlns:a14="http://schemas.microsoft.com/office/drawing/2010/main" val="0"/>
@@ -8102,7 +8075,7 @@
                     </pic:cNvPicPr>
                   </pic:nvPicPr>
                   <pic:blipFill>
-                    <a:blip r:embed="rId14" cstate="print">
+                    <a:blip r:embed="rId15" cstate="print">
                       <a:extLst>
                         <a:ext uri="{28A0092B-C50C-407E-A947-70E740481C1C}">
                           <a14:useLocalDpi xmlns:a14="http://schemas.microsoft.com/office/drawing/2010/main" val="0"/>
@@ -8230,7 +8203,7 @@
                     </pic:cNvPicPr>
                   </pic:nvPicPr>
                   <pic:blipFill>
-                    <a:blip r:embed="rId15">
+                    <a:blip r:embed="rId16">
                       <a:extLst>
                         <a:ext uri="{28A0092B-C50C-407E-A947-70E740481C1C}">
                           <a14:useLocalDpi xmlns:a14="http://schemas.microsoft.com/office/drawing/2010/main" val="0"/>
@@ -8342,7 +8315,7 @@
                     </pic:cNvPicPr>
                   </pic:nvPicPr>
                   <pic:blipFill>
-                    <a:blip r:embed="rId16">
+                    <a:blip r:embed="rId17">
                       <a:extLst>
                         <a:ext uri="{28A0092B-C50C-407E-A947-70E740481C1C}">
                           <a14:useLocalDpi xmlns:a14="http://schemas.microsoft.com/office/drawing/2010/main" val="0"/>
@@ -8469,7 +8442,7 @@
                     </pic:cNvPicPr>
                   </pic:nvPicPr>
                   <pic:blipFill rotWithShape="1">
-                    <a:blip r:embed="rId17">
+                    <a:blip r:embed="rId18">
                       <a:extLst>
                         <a:ext uri="{28A0092B-C50C-407E-A947-70E740481C1C}">
                           <a14:useLocalDpi xmlns:a14="http://schemas.microsoft.com/office/drawing/2010/main" val="0"/>
@@ -8594,7 +8567,7 @@
                     </pic:cNvPicPr>
                   </pic:nvPicPr>
                   <pic:blipFill>
-                    <a:blip r:embed="rId18">
+                    <a:blip r:embed="rId19">
                       <a:extLst>
                         <a:ext uri="{28A0092B-C50C-407E-A947-70E740481C1C}">
                           <a14:useLocalDpi xmlns:a14="http://schemas.microsoft.com/office/drawing/2010/main" val="0"/>
@@ -8706,7 +8679,7 @@
                     </pic:cNvPicPr>
                   </pic:nvPicPr>
                   <pic:blipFill>
-                    <a:blip r:embed="rId19">
+                    <a:blip r:embed="rId20">
                       <a:extLst>
                         <a:ext uri="{28A0092B-C50C-407E-A947-70E740481C1C}">
                           <a14:useLocalDpi xmlns:a14="http://schemas.microsoft.com/office/drawing/2010/main" val="0"/>
@@ -8813,7 +8786,7 @@
                     </pic:cNvPicPr>
                   </pic:nvPicPr>
                   <pic:blipFill>
-                    <a:blip r:embed="rId20">
+                    <a:blip r:embed="rId21">
                       <a:extLst>
                         <a:ext uri="{28A0092B-C50C-407E-A947-70E740481C1C}">
                           <a14:useLocalDpi xmlns:a14="http://schemas.microsoft.com/office/drawing/2010/main" val="0"/>
@@ -9194,16 +9167,29 @@
       </w:pPr>
     </w:p>
     <w:p>
-      <w:r>
-        <w:br w:type="page"/>
-      </w:r>
+      <w:pPr>
+        <w:ind w:left="0"/>
+      </w:pPr>
     </w:p>
     <w:p>
       <w:pPr>
         <w:pStyle w:val="Heading2"/>
         <w:jc w:val="center"/>
+        <w:sectPr>
+          <w:pgSz w:w="12240" w:h="15840"/>
+          <w:pgMar w:top="2275" w:right="1699" w:bottom="1699" w:left="2275" w:header="706" w:footer="706" w:gutter="0"/>
+          <w:cols w:space="720"/>
+          <w:titlePg/>
+          <w:docGrid w:linePitch="360"/>
+        </w:sectPr>
       </w:pPr>
       <w:bookmarkStart w:id="42" w:name="_Toc182467261"/>
+    </w:p>
+    <w:p>
+      <w:pPr>
+        <w:pStyle w:val="Heading2"/>
+        <w:jc w:val="center"/>
+      </w:pPr>
       <w:r>
         <w:lastRenderedPageBreak/>
         <w:t xml:space="preserve">BAB 3 </w:t>
@@ -9533,7 +9519,7 @@
                     </pic:cNvPicPr>
                   </pic:nvPicPr>
                   <pic:blipFill>
-                    <a:blip r:embed="rId21">
+                    <a:blip r:embed="rId22">
                       <a:extLst>
                         <a:ext uri="{28A0092B-C50C-407E-A947-70E740481C1C}">
                           <a14:useLocalDpi xmlns:a14="http://schemas.microsoft.com/office/drawing/2010/main" val="0"/>
@@ -9612,7 +9598,7 @@
                     </pic:cNvPicPr>
                   </pic:nvPicPr>
                   <pic:blipFill>
-                    <a:blip r:embed="rId22"/>
+                    <a:blip r:embed="rId23"/>
                     <a:stretch>
                       <a:fillRect/>
                     </a:stretch>
@@ -9727,7 +9713,7 @@
                     </pic:cNvPicPr>
                   </pic:nvPicPr>
                   <pic:blipFill>
-                    <a:blip r:embed="rId23">
+                    <a:blip r:embed="rId24">
                       <a:extLst>
                         <a:ext uri="{28A0092B-C50C-407E-A947-70E740481C1C}">
                           <a14:useLocalDpi xmlns:a14="http://schemas.microsoft.com/office/drawing/2010/main" val="0"/>
@@ -9960,7 +9946,7 @@
                     <pic:cNvPicPr/>
                   </pic:nvPicPr>
                   <pic:blipFill rotWithShape="1">
-                    <a:blip r:embed="rId24"/>
+                    <a:blip r:embed="rId25"/>
                     <a:srcRect l="57000" t="43343" r="27180" b="22444"/>
                     <a:stretch/>
                   </pic:blipFill>
@@ -10035,7 +10021,7 @@
                     <pic:cNvPicPr/>
                   </pic:nvPicPr>
                   <pic:blipFill rotWithShape="1">
-                    <a:blip r:embed="rId25"/>
+                    <a:blip r:embed="rId26"/>
                     <a:srcRect l="40880" t="46839" r="27028" b="28670"/>
                     <a:stretch/>
                   </pic:blipFill>
@@ -10151,7 +10137,7 @@
                     </pic:cNvPicPr>
                   </pic:nvPicPr>
                   <pic:blipFill>
-                    <a:blip r:embed="rId26" cstate="print">
+                    <a:blip r:embed="rId27" cstate="print">
                       <a:extLst>
                         <a:ext uri="{28A0092B-C50C-407E-A947-70E740481C1C}">
                           <a14:useLocalDpi xmlns:a14="http://schemas.microsoft.com/office/drawing/2010/main" val="0"/>
@@ -10334,18 +10320,18 @@
         <w:ind w:left="0"/>
       </w:pPr>
       <w:r>
+        <w:t xml:space="preserve">4. </w:t>
+      </w:r>
+      <w:r>
+        <w:t>Ketika sensor MHZ-19B mendeteksi CO2 kurang dari 1000 PPM, solenoid hidup untuk mengontrol CO2</w:t>
+      </w:r>
+    </w:p>
+    <w:p>
+      <w:pPr>
+        <w:ind w:left="0"/>
+      </w:pPr>
+      <w:r>
         <w:lastRenderedPageBreak/>
-        <w:t xml:space="preserve">4. </w:t>
-      </w:r>
-      <w:r>
-        <w:t>Ketika sensor MHZ-19B mendeteksi CO2 kurang dari 1000 PPM, solenoid hidup untuk mengontrol CO2</w:t>
-      </w:r>
-    </w:p>
-    <w:p>
-      <w:pPr>
-        <w:ind w:left="0"/>
-      </w:pPr>
-      <w:r>
         <w:t xml:space="preserve">5. </w:t>
       </w:r>
       <w:r>
@@ -10554,18 +10540,15 @@
         <w:t>MH-Z19B</w:t>
       </w:r>
       <w:r>
-        <w:t xml:space="preserve"> adalah sensor CO₂ inframerah non-dispersif (NDIR) yang cocok untuk memantau konsentrasi karbon dioksida (CO₂) di udara. Dalam </w:t>
-      </w:r>
+        <w:t> adalah sensor CO₂ inframerah non-dispersif (NDIR) yang cocok untuk memantau konsentrasi karbon dioksida (CO₂) di udara. Dalam pembudidayaan Downoi secara emersed, berikut adalah beberapa manfaat dan alasan penggunaan sensor MH-Z19B:</w:t>
+      </w:r>
+    </w:p>
+    <w:p>
+      <w:pPr>
+        <w:ind w:left="0"/>
+      </w:pPr>
       <w:r>
         <w:lastRenderedPageBreak/>
-        <w:t>pembudidayaan Downoi secara emersed, berikut adalah beberapa manfaat dan alasan penggunaan sensor MH-Z19B:</w:t>
-      </w:r>
-    </w:p>
-    <w:p>
-      <w:pPr>
-        <w:ind w:left="0"/>
-      </w:pPr>
-      <w:r>
         <w:t xml:space="preserve">a. </w:t>
       </w:r>
       <w:r>
@@ -10690,15 +10673,18 @@
         <w:ind w:left="0"/>
       </w:pPr>
       <w:r>
+        <w:t xml:space="preserve">b. </w:t>
+      </w:r>
+      <w:r>
+        <w:t>Mengurangi Beban Mikrokontroler dalam Menyimpan Data Waktu</w:t>
+      </w:r>
+      <w:r>
+        <w:br/>
+        <w:t xml:space="preserve">RTC DS3231 menyimpan data waktu meskipun sistem mengalami power loss </w:t>
+      </w:r>
+      <w:r>
         <w:lastRenderedPageBreak/>
-        <w:t xml:space="preserve">b. </w:t>
-      </w:r>
-      <w:r>
-        <w:t>Mengurangi Beban Mikrokontroler dalam Menyimpan Data Waktu</w:t>
-      </w:r>
-      <w:r>
-        <w:br/>
-        <w:t>RTC DS3231 menyimpan data waktu meskipun sistem mengalami power loss sementara, karena memiliki baterai cadangan. Ini memastikan bahwa semua jadwal tetap berjalan akurat tanpa tergantung pada daya utama. Data ini akan tetap tersedia bahkan setelah sistem restart, mengurangi ketergantungan pada mikrokontroler untuk menjaga waktu.</w:t>
+        <w:t>sementara, karena memiliki baterai cadangan. Ini memastikan bahwa semua jadwal tetap berjalan akurat tanpa tergantung pada daya utama. Data ini akan tetap tersedia bahkan setelah sistem restart, mengurangi ketergantungan pada mikrokontroler untuk menjaga waktu.</w:t>
       </w:r>
     </w:p>
     <w:p>
@@ -10883,9 +10869,9 @@
       </w:tblPr>
       <w:tblGrid>
         <w:gridCol w:w="510"/>
-        <w:gridCol w:w="2005"/>
-        <w:gridCol w:w="1710"/>
-        <w:gridCol w:w="4036"/>
+        <w:gridCol w:w="2004"/>
+        <w:gridCol w:w="1709"/>
+        <w:gridCol w:w="4033"/>
       </w:tblGrid>
       <w:tr>
         <w:trPr>
@@ -11198,8 +11184,8 @@
       </w:tblPr>
       <w:tblGrid>
         <w:gridCol w:w="625"/>
-        <w:gridCol w:w="2610"/>
-        <w:gridCol w:w="5026"/>
+        <w:gridCol w:w="2609"/>
+        <w:gridCol w:w="5022"/>
       </w:tblGrid>
       <w:tr>
         <w:trPr>
@@ -11553,8 +11539,8 @@
       </w:tblPr>
       <w:tblGrid>
         <w:gridCol w:w="625"/>
-        <w:gridCol w:w="2610"/>
-        <w:gridCol w:w="5026"/>
+        <w:gridCol w:w="2609"/>
+        <w:gridCol w:w="5022"/>
       </w:tblGrid>
       <w:tr>
         <w:trPr>
@@ -11877,9 +11863,9 @@
         <w:tblLook w:val="04A0" w:firstRow="1" w:lastRow="0" w:firstColumn="1" w:lastColumn="0" w:noHBand="0" w:noVBand="1"/>
       </w:tblPr>
       <w:tblGrid>
-        <w:gridCol w:w="625"/>
-        <w:gridCol w:w="2610"/>
-        <w:gridCol w:w="5026"/>
+        <w:gridCol w:w="624"/>
+        <w:gridCol w:w="2609"/>
+        <w:gridCol w:w="5023"/>
       </w:tblGrid>
       <w:tr>
         <w:trPr>
@@ -12334,7 +12320,7 @@
                     </pic:cNvPicPr>
                   </pic:nvPicPr>
                   <pic:blipFill>
-                    <a:blip r:embed="rId27" cstate="print">
+                    <a:blip r:embed="rId28" cstate="print">
                       <a:extLst>
                         <a:ext uri="{28A0092B-C50C-407E-A947-70E740481C1C}">
                           <a14:useLocalDpi xmlns:a14="http://schemas.microsoft.com/office/drawing/2010/main" val="0"/>
@@ -12428,7 +12414,7 @@
                     </pic:cNvPicPr>
                   </pic:nvPicPr>
                   <pic:blipFill>
-                    <a:blip r:embed="rId28" cstate="print">
+                    <a:blip r:embed="rId29" cstate="print">
                       <a:extLst>
                         <a:ext uri="{28A0092B-C50C-407E-A947-70E740481C1C}">
                           <a14:useLocalDpi xmlns:a14="http://schemas.microsoft.com/office/drawing/2010/main" val="0"/>
@@ -12575,7 +12561,7 @@
                     </pic:cNvPicPr>
                   </pic:nvPicPr>
                   <pic:blipFill>
-                    <a:blip r:embed="rId29">
+                    <a:blip r:embed="rId30">
                       <a:extLst>
                         <a:ext uri="{28A0092B-C50C-407E-A947-70E740481C1C}">
                           <a14:useLocalDpi xmlns:a14="http://schemas.microsoft.com/office/drawing/2010/main" val="0"/>
@@ -12706,10 +12692,10 @@
           <w:noProof/>
         </w:rPr>
         <w:drawing>
-          <wp:inline distT="0" distB="0" distL="0" distR="0" wp14:anchorId="6A65929C" wp14:editId="2A205B92">
-            <wp:extent cx="4252823" cy="2290653"/>
+          <wp:inline distT="0" distB="0" distL="0" distR="0" wp14:anchorId="40D1211A" wp14:editId="29367EB8">
+            <wp:extent cx="5241925" cy="2828290"/>
             <wp:effectExtent l="0" t="0" r="0" b="0"/>
-            <wp:docPr id="1571254253" name="Picture 5"/>
+            <wp:docPr id="229964403" name="Picture 1"/>
             <wp:cNvGraphicFramePr>
               <a:graphicFrameLocks xmlns:a="http://schemas.openxmlformats.org/drawingml/2006/main" noChangeAspect="1"/>
             </wp:cNvGraphicFramePr>
@@ -12717,132 +12703,7 @@
               <a:graphicData uri="http://schemas.openxmlformats.org/drawingml/2006/picture">
                 <pic:pic xmlns:pic="http://schemas.openxmlformats.org/drawingml/2006/picture">
                   <pic:nvPicPr>
-                    <pic:cNvPr id="0" name="Picture 6"/>
-                    <pic:cNvPicPr>
-                      <a:picLocks noChangeAspect="1" noChangeArrowheads="1"/>
-                    </pic:cNvPicPr>
-                  </pic:nvPicPr>
-                  <pic:blipFill>
-                    <a:blip r:embed="rId30" cstate="print">
-                      <a:extLst>
-                        <a:ext uri="{28A0092B-C50C-407E-A947-70E740481C1C}">
-                          <a14:useLocalDpi xmlns:a14="http://schemas.microsoft.com/office/drawing/2010/main" val="0"/>
-                        </a:ext>
-                      </a:extLst>
-                    </a:blip>
-                    <a:srcRect/>
-                    <a:stretch>
-                      <a:fillRect/>
-                    </a:stretch>
-                  </pic:blipFill>
-                  <pic:spPr bwMode="auto">
-                    <a:xfrm>
-                      <a:off x="0" y="0"/>
-                      <a:ext cx="4268438" cy="2299064"/>
-                    </a:xfrm>
-                    <a:prstGeom prst="rect">
-                      <a:avLst/>
-                    </a:prstGeom>
-                    <a:noFill/>
-                    <a:ln>
-                      <a:noFill/>
-                    </a:ln>
-                  </pic:spPr>
-                </pic:pic>
-              </a:graphicData>
-            </a:graphic>
-          </wp:inline>
-        </w:drawing>
-      </w:r>
-    </w:p>
-    <w:p>
-      <w:pPr>
-        <w:pStyle w:val="Caption"/>
-        <w:jc w:val="center"/>
-      </w:pPr>
-      <w:bookmarkStart w:id="53" w:name="_Toc182467479"/>
-      <w:r>
-        <w:t xml:space="preserve">Gambar 3. </w:t>
-      </w:r>
-      <w:fldSimple w:instr=" SEQ Gambar_3. \* ARABIC ">
-        <w:r>
-          <w:rPr>
-            <w:noProof/>
-          </w:rPr>
-          <w:t>10</w:t>
-        </w:r>
-      </w:fldSimple>
-      <w:r>
-        <w:t xml:space="preserve">. Perancangan </w:t>
-      </w:r>
-      <w:r>
-        <w:t xml:space="preserve">tampilan </w:t>
-      </w:r>
-      <w:r>
-        <w:t>Data Periodik</w:t>
-      </w:r>
-      <w:bookmarkEnd w:id="53"/>
-    </w:p>
-    <w:p>
-      <w:pPr>
-        <w:pStyle w:val="Heading4"/>
-        <w:ind w:left="0"/>
-      </w:pPr>
-      <w:r>
-        <w:t>3.</w:t>
-      </w:r>
-      <w:r>
-        <w:t>7</w:t>
-      </w:r>
-      <w:r>
-        <w:t>.</w:t>
-      </w:r>
-      <w:r>
-        <w:t>4</w:t>
-      </w:r>
-      <w:r>
-        <w:t>.2. Halaman Data Realtime</w:t>
-      </w:r>
-    </w:p>
-    <w:p>
-      <w:pPr>
-        <w:ind w:left="0" w:firstLine="720"/>
-      </w:pPr>
-      <w:r>
-        <w:t>Halaman ini menampilkan data dari sensor secara realtime setiap kurang lebih 8 detik.</w:t>
-      </w:r>
-    </w:p>
-    <w:p>
-      <w:pPr>
-        <w:keepNext/>
-        <w:spacing w:line="360" w:lineRule="auto"/>
-        <w:ind w:left="0"/>
-        <w:jc w:val="center"/>
-      </w:pPr>
-      <w:r>
-        <w:rPr>
-          <w:rFonts w:eastAsia="Times New Roman" w:cs="Times New Roman"/>
-          <w:b/>
-          <w:bCs/>
-          <w:noProof/>
-          <w:kern w:val="0"/>
-          <w:sz w:val="28"/>
-          <w:szCs w:val="28"/>
-          <w14:ligatures w14:val="none"/>
-        </w:rPr>
-        <w:drawing>
-          <wp:inline distT="0" distB="0" distL="0" distR="0" wp14:anchorId="73F9F5C2" wp14:editId="3C882803">
-            <wp:extent cx="4338859" cy="2336995"/>
-            <wp:effectExtent l="0" t="0" r="5080" b="6350"/>
-            <wp:docPr id="2036664758" name="Picture 4"/>
-            <wp:cNvGraphicFramePr>
-              <a:graphicFrameLocks xmlns:a="http://schemas.openxmlformats.org/drawingml/2006/main" noChangeAspect="1"/>
-            </wp:cNvGraphicFramePr>
-            <a:graphic xmlns:a="http://schemas.openxmlformats.org/drawingml/2006/main">
-              <a:graphicData uri="http://schemas.openxmlformats.org/drawingml/2006/picture">
-                <pic:pic xmlns:pic="http://schemas.openxmlformats.org/drawingml/2006/picture">
-                  <pic:nvPicPr>
-                    <pic:cNvPr id="0" name="Picture 5"/>
+                    <pic:cNvPr id="0" name="Picture 1"/>
                     <pic:cNvPicPr>
                       <a:picLocks noChangeAspect="1" noChangeArrowheads="1"/>
                     </pic:cNvPicPr>
@@ -12863,7 +12724,7 @@
                   <pic:spPr bwMode="auto">
                     <a:xfrm>
                       <a:off x="0" y="0"/>
-                      <a:ext cx="4353036" cy="2344631"/>
+                      <a:ext cx="5241925" cy="2828290"/>
                     </a:xfrm>
                     <a:prstGeom prst="rect">
                       <a:avLst/>
@@ -12885,6 +12746,132 @@
         <w:pStyle w:val="Caption"/>
         <w:jc w:val="center"/>
       </w:pPr>
+      <w:bookmarkStart w:id="53" w:name="_Toc182467479"/>
+      <w:r>
+        <w:t xml:space="preserve">Gambar 3. </w:t>
+      </w:r>
+      <w:fldSimple w:instr=" SEQ Gambar_3. \* ARABIC ">
+        <w:r>
+          <w:rPr>
+            <w:noProof/>
+          </w:rPr>
+          <w:t>10</w:t>
+        </w:r>
+      </w:fldSimple>
+      <w:r>
+        <w:t xml:space="preserve">. Perancangan </w:t>
+      </w:r>
+      <w:r>
+        <w:t xml:space="preserve">tampilan </w:t>
+      </w:r>
+      <w:r>
+        <w:t>Data Periodik</w:t>
+      </w:r>
+      <w:bookmarkEnd w:id="53"/>
+    </w:p>
+    <w:p>
+      <w:pPr>
+        <w:pStyle w:val="Heading4"/>
+        <w:ind w:left="0"/>
+      </w:pPr>
+      <w:r>
+        <w:t>3.</w:t>
+      </w:r>
+      <w:r>
+        <w:t>7</w:t>
+      </w:r>
+      <w:r>
+        <w:t>.</w:t>
+      </w:r>
+      <w:r>
+        <w:t>4</w:t>
+      </w:r>
+      <w:r>
+        <w:t>.2. Halaman Data Realtime</w:t>
+      </w:r>
+    </w:p>
+    <w:p>
+      <w:pPr>
+        <w:ind w:left="0" w:firstLine="720"/>
+      </w:pPr>
+      <w:r>
+        <w:t>Halaman ini menampilkan data dari sensor secara realtime setiap kurang lebih 8 detik.</w:t>
+      </w:r>
+    </w:p>
+    <w:p>
+      <w:pPr>
+        <w:keepNext/>
+        <w:spacing w:line="360" w:lineRule="auto"/>
+        <w:ind w:left="0"/>
+        <w:jc w:val="center"/>
+      </w:pPr>
+      <w:r>
+        <w:rPr>
+          <w:rFonts w:eastAsia="Times New Roman" w:cs="Times New Roman"/>
+          <w:b/>
+          <w:bCs/>
+          <w:noProof/>
+          <w:kern w:val="0"/>
+          <w:sz w:val="28"/>
+          <w:szCs w:val="28"/>
+          <w14:ligatures w14:val="none"/>
+        </w:rPr>
+        <w:lastRenderedPageBreak/>
+        <w:drawing>
+          <wp:inline distT="0" distB="0" distL="0" distR="0" wp14:anchorId="7A513403" wp14:editId="69277167">
+            <wp:extent cx="5241925" cy="2828290"/>
+            <wp:effectExtent l="0" t="0" r="0" b="0"/>
+            <wp:docPr id="1036619662" name="Picture 2"/>
+            <wp:cNvGraphicFramePr>
+              <a:graphicFrameLocks xmlns:a="http://schemas.openxmlformats.org/drawingml/2006/main" noChangeAspect="1"/>
+            </wp:cNvGraphicFramePr>
+            <a:graphic xmlns:a="http://schemas.openxmlformats.org/drawingml/2006/main">
+              <a:graphicData uri="http://schemas.openxmlformats.org/drawingml/2006/picture">
+                <pic:pic xmlns:pic="http://schemas.openxmlformats.org/drawingml/2006/picture">
+                  <pic:nvPicPr>
+                    <pic:cNvPr id="0" name="Picture 2"/>
+                    <pic:cNvPicPr>
+                      <a:picLocks noChangeAspect="1" noChangeArrowheads="1"/>
+                    </pic:cNvPicPr>
+                  </pic:nvPicPr>
+                  <pic:blipFill>
+                    <a:blip r:embed="rId32" cstate="print">
+                      <a:extLst>
+                        <a:ext uri="{28A0092B-C50C-407E-A947-70E740481C1C}">
+                          <a14:useLocalDpi xmlns:a14="http://schemas.microsoft.com/office/drawing/2010/main" val="0"/>
+                        </a:ext>
+                      </a:extLst>
+                    </a:blip>
+                    <a:srcRect/>
+                    <a:stretch>
+                      <a:fillRect/>
+                    </a:stretch>
+                  </pic:blipFill>
+                  <pic:spPr bwMode="auto">
+                    <a:xfrm>
+                      <a:off x="0" y="0"/>
+                      <a:ext cx="5241925" cy="2828290"/>
+                    </a:xfrm>
+                    <a:prstGeom prst="rect">
+                      <a:avLst/>
+                    </a:prstGeom>
+                    <a:noFill/>
+                    <a:ln>
+                      <a:noFill/>
+                    </a:ln>
+                  </pic:spPr>
+                </pic:pic>
+              </a:graphicData>
+            </a:graphic>
+          </wp:inline>
+        </w:drawing>
+      </w:r>
+    </w:p>
+    <w:p>
+      <w:pPr>
+        <w:pStyle w:val="Caption"/>
+        <w:jc w:val="center"/>
+      </w:pPr>
       <w:bookmarkStart w:id="54" w:name="_Toc182467480"/>
       <w:r>
         <w:t xml:space="preserve">Gambar 3. </w:t>
@@ -12910,10 +12897,205 @@
     </w:p>
     <w:p>
       <w:pPr>
+        <w:pStyle w:val="Heading4"/>
+        <w:ind w:left="0"/>
+      </w:pPr>
+      <w:r>
+        <w:t>3.7.3.3. Halaman perbandingan</w:t>
+      </w:r>
+    </w:p>
+    <w:p>
+      <w:pPr>
+        <w:ind w:left="0"/>
+      </w:pPr>
+      <w:r>
+        <w:t>Pada halaman ini menampilkan perbandingan parameter lingkungan pembudidayaan antara konvensional dan IoT sebgaimana gambar berikut</w:t>
+      </w:r>
+    </w:p>
+    <w:p>
+      <w:pPr>
+        <w:keepNext/>
+        <w:ind w:left="0"/>
+      </w:pPr>
+      <w:r>
+        <w:rPr>
+          <w:noProof/>
+        </w:rPr>
+        <w:drawing>
+          <wp:inline distT="0" distB="0" distL="0" distR="0" wp14:anchorId="3188C0C2" wp14:editId="78DA48CA">
+            <wp:extent cx="5241925" cy="2828290"/>
+            <wp:effectExtent l="0" t="0" r="0" b="0"/>
+            <wp:docPr id="935050180" name="Picture 3"/>
+            <wp:cNvGraphicFramePr>
+              <a:graphicFrameLocks xmlns:a="http://schemas.openxmlformats.org/drawingml/2006/main" noChangeAspect="1"/>
+            </wp:cNvGraphicFramePr>
+            <a:graphic xmlns:a="http://schemas.openxmlformats.org/drawingml/2006/main">
+              <a:graphicData uri="http://schemas.openxmlformats.org/drawingml/2006/picture">
+                <pic:pic xmlns:pic="http://schemas.openxmlformats.org/drawingml/2006/picture">
+                  <pic:nvPicPr>
+                    <pic:cNvPr id="0" name="Picture 3"/>
+                    <pic:cNvPicPr>
+                      <a:picLocks noChangeAspect="1" noChangeArrowheads="1"/>
+                    </pic:cNvPicPr>
+                  </pic:nvPicPr>
+                  <pic:blipFill>
+                    <a:blip r:embed="rId33" cstate="print">
+                      <a:extLst>
+                        <a:ext uri="{28A0092B-C50C-407E-A947-70E740481C1C}">
+                          <a14:useLocalDpi xmlns:a14="http://schemas.microsoft.com/office/drawing/2010/main" val="0"/>
+                        </a:ext>
+                      </a:extLst>
+                    </a:blip>
+                    <a:srcRect/>
+                    <a:stretch>
+                      <a:fillRect/>
+                    </a:stretch>
+                  </pic:blipFill>
+                  <pic:spPr bwMode="auto">
+                    <a:xfrm>
+                      <a:off x="0" y="0"/>
+                      <a:ext cx="5241925" cy="2828290"/>
+                    </a:xfrm>
+                    <a:prstGeom prst="rect">
+                      <a:avLst/>
+                    </a:prstGeom>
+                    <a:noFill/>
+                    <a:ln>
+                      <a:noFill/>
+                    </a:ln>
+                  </pic:spPr>
+                </pic:pic>
+              </a:graphicData>
+            </a:graphic>
+          </wp:inline>
+        </w:drawing>
+      </w:r>
+    </w:p>
+    <w:p>
+      <w:pPr>
+        <w:pStyle w:val="Caption"/>
+        <w:jc w:val="center"/>
+      </w:pPr>
+      <w:r>
+        <w:t xml:space="preserve">Gambar 3. </w:t>
+      </w:r>
+      <w:fldSimple w:instr=" SEQ Gambar_3. \* ARABIC ">
+        <w:r>
+          <w:rPr>
+            <w:noProof/>
+          </w:rPr>
+          <w:t>12</w:t>
+        </w:r>
+      </w:fldSimple>
+      <w:r>
+        <w:t>. rancangangan antar muka perbandingan</w:t>
+      </w:r>
+    </w:p>
+    <w:p>
+      <w:pPr>
+        <w:pStyle w:val="Heading4"/>
+        <w:ind w:left="0"/>
+      </w:pPr>
+      <w:r>
+        <w:lastRenderedPageBreak/>
+        <w:t>3.7.3.4. Halaman input data konvensional</w:t>
+      </w:r>
+    </w:p>
+    <w:p>
+      <w:pPr>
+        <w:ind w:left="0"/>
+      </w:pPr>
+      <w:r>
+        <w:t>Halaman ini berfungsi untuk menginput parameter lingkungan pembudidayaan dengan metode konvensional sebgaimana gambar berikut</w:t>
+      </w:r>
+      <w:r>
+        <w:t>:</w:t>
+      </w:r>
+    </w:p>
+    <w:p>
+      <w:pPr>
+        <w:keepNext/>
+        <w:ind w:left="0"/>
+      </w:pPr>
+      <w:r>
+        <w:rPr>
+          <w:noProof/>
+        </w:rPr>
+        <w:drawing>
+          <wp:inline distT="0" distB="0" distL="0" distR="0" wp14:anchorId="5D575FCE" wp14:editId="4B8C61A6">
+            <wp:extent cx="5241925" cy="2828290"/>
+            <wp:effectExtent l="0" t="0" r="0" b="0"/>
+            <wp:docPr id="1963504534" name="Picture 4"/>
+            <wp:cNvGraphicFramePr>
+              <a:graphicFrameLocks xmlns:a="http://schemas.openxmlformats.org/drawingml/2006/main" noChangeAspect="1"/>
+            </wp:cNvGraphicFramePr>
+            <a:graphic xmlns:a="http://schemas.openxmlformats.org/drawingml/2006/main">
+              <a:graphicData uri="http://schemas.openxmlformats.org/drawingml/2006/picture">
+                <pic:pic xmlns:pic="http://schemas.openxmlformats.org/drawingml/2006/picture">
+                  <pic:nvPicPr>
+                    <pic:cNvPr id="0" name="Picture 4"/>
+                    <pic:cNvPicPr>
+                      <a:picLocks noChangeAspect="1" noChangeArrowheads="1"/>
+                    </pic:cNvPicPr>
+                  </pic:nvPicPr>
+                  <pic:blipFill>
+                    <a:blip r:embed="rId34" cstate="print">
+                      <a:extLst>
+                        <a:ext uri="{28A0092B-C50C-407E-A947-70E740481C1C}">
+                          <a14:useLocalDpi xmlns:a14="http://schemas.microsoft.com/office/drawing/2010/main" val="0"/>
+                        </a:ext>
+                      </a:extLst>
+                    </a:blip>
+                    <a:srcRect/>
+                    <a:stretch>
+                      <a:fillRect/>
+                    </a:stretch>
+                  </pic:blipFill>
+                  <pic:spPr bwMode="auto">
+                    <a:xfrm>
+                      <a:off x="0" y="0"/>
+                      <a:ext cx="5241925" cy="2828290"/>
+                    </a:xfrm>
+                    <a:prstGeom prst="rect">
+                      <a:avLst/>
+                    </a:prstGeom>
+                    <a:noFill/>
+                    <a:ln>
+                      <a:noFill/>
+                    </a:ln>
+                  </pic:spPr>
+                </pic:pic>
+              </a:graphicData>
+            </a:graphic>
+          </wp:inline>
+        </w:drawing>
+      </w:r>
+    </w:p>
+    <w:p>
+      <w:pPr>
+        <w:pStyle w:val="Caption"/>
+        <w:jc w:val="center"/>
+      </w:pPr>
+      <w:r>
+        <w:t xml:space="preserve">Gambar 3. </w:t>
+      </w:r>
+      <w:fldSimple w:instr=" SEQ Gambar_3. \* ARABIC ">
+        <w:r>
+          <w:rPr>
+            <w:noProof/>
+          </w:rPr>
+          <w:t>13</w:t>
+        </w:r>
+      </w:fldSimple>
+      <w:r>
+        <w:t>. perancangan antar muka input data konvensional</w:t>
+      </w:r>
+    </w:p>
+    <w:p>
+      <w:pPr>
         <w:pStyle w:val="Heading3"/>
       </w:pPr>
       <w:r>
-        <w:lastRenderedPageBreak/>
         <w:t>3.8. Perbandingan konvensional dengan IoT</w:t>
       </w:r>
     </w:p>
@@ -12932,9 +13114,9 @@
         <w:tblLook w:val="04A0" w:firstRow="1" w:lastRow="0" w:firstColumn="1" w:lastColumn="0" w:noHBand="0" w:noVBand="1"/>
       </w:tblPr>
       <w:tblGrid>
-        <w:gridCol w:w="2155"/>
-        <w:gridCol w:w="2880"/>
-        <w:gridCol w:w="3226"/>
+        <w:gridCol w:w="2153"/>
+        <w:gridCol w:w="2879"/>
+        <w:gridCol w:w="3224"/>
       </w:tblGrid>
       <w:tr>
         <w:tc>
@@ -13096,7 +13278,11 @@
               <w:t xml:space="preserve"> &amp; </w:t>
             </w:r>
             <w:r>
-              <w:t>daun air mulai layu</w:t>
+              <w:t xml:space="preserve">daun air mulai </w:t>
+            </w:r>
+            <w:r>
+              <w:lastRenderedPageBreak/>
+              <w:t>layu</w:t>
             </w:r>
             <w:r>
               <w:br/>
@@ -13384,7 +13570,6 @@
               <w:jc w:val="center"/>
             </w:pPr>
             <w:r>
-              <w:lastRenderedPageBreak/>
               <w:t>12</w:t>
             </w:r>
           </w:p>
@@ -13875,7 +14060,7 @@
         </w:rPr>
         <w:t xml:space="preserve">, p. 16, 2013, [Online]. Available: </w:t>
       </w:r>
-      <w:hyperlink r:id="rId32" w:history="1">
+      <w:hyperlink r:id="rId35" w:history="1">
         <w:r>
           <w:rPr>
             <w:rStyle w:val="Hyperlink"/>
@@ -13948,7 +14133,7 @@
         </w:rPr>
         <w:t xml:space="preserve"> Handson Technology, “WeMOS D1 R32 ESP32 Wi-Fi and Bluetooth Board,” pp. 1–10, [Online]. Available: </w:t>
       </w:r>
-      <w:hyperlink r:id="rId33" w:history="1">
+      <w:hyperlink r:id="rId36" w:history="1">
         <w:r>
           <w:rPr>
             <w:rStyle w:val="Hyperlink"/>
@@ -13990,7 +14175,7 @@
         </w:rPr>
         <w:t xml:space="preserve"> Z. W. E. Technology, “Infrared CO2 Sensor Module Model: MH-Z19B - User’s Manual,” p. 9, 2020, [Online]. Available: </w:t>
       </w:r>
-      <w:hyperlink r:id="rId34" w:history="1">
+      <w:hyperlink r:id="rId37" w:history="1">
         <w:r>
           <w:rPr>
             <w:rStyle w:val="Hyperlink"/>
@@ -14327,10 +14512,8 @@
       </w:pPr>
     </w:p>
     <w:sectPr>
-      <w:type w:val="continuous"/>
       <w:pgSz w:w="12240" w:h="15840"/>
-      <w:pgMar w:top="2268" w:right="1701" w:bottom="1701" w:left="2268" w:header="720" w:footer="720" w:gutter="0"/>
-      <w:pgNumType w:start="1"/>
+      <w:pgMar w:top="2275" w:right="1699" w:bottom="1699" w:left="2275" w:header="706" w:footer="706" w:gutter="0"/>
       <w:cols w:space="720"/>
       <w:titlePg/>
       <w:docGrid w:linePitch="360"/>
@@ -14368,7 +14551,7 @@
 <w:ftr xmlns:wpc="http://schemas.microsoft.com/office/word/2010/wordprocessingCanvas" xmlns:cx="http://schemas.microsoft.com/office/drawing/2014/chartex" xmlns:cx1="http://schemas.microsoft.com/office/drawing/2015/9/8/chartex" xmlns:cx2="http://schemas.microsoft.com/office/drawing/2015/10/21/chartex" xmlns:cx3="http://schemas.microsoft.com/office/drawing/2016/5/9/chartex" xmlns:cx4="http://schemas.microsoft.com/office/drawing/2016/5/10/chartex" xmlns:cx5="http://schemas.microsoft.com/office/drawing/2016/5/11/chartex" xmlns:cx6="http://schemas.microsoft.com/office/drawing/2016/5/12/chartex" xmlns:cx7="http://schemas.microsoft.com/office/drawing/2016/5/13/chartex" xmlns:cx8="http://schemas.microsoft.com/office/drawing/2016/5/14/chartex" xmlns:mc="http://schemas.openxmlformats.org/markup-compatibility/2006" xmlns:aink="http://schemas.microsoft.com/office/drawing/2016/ink" xmlns:am3d="http://schemas.microsoft.com/office/drawing/2017/model3d" xmlns:o="urn:schemas-microsoft-com:office:office" xmlns:oel="http://schemas.microsoft.com/office/2019/extlst" xmlns:r="http://schemas.openxmlformats.org/officeDocument/2006/relationships" xmlns:m="http://schemas.openxmlformats.org/officeDocument/2006/math" xmlns:v="urn:schemas-microsoft-com:vml" xmlns:wp14="http://schemas.microsoft.com/office/word/2010/wordprocessingDrawing" xmlns:wp="http://schemas.openxmlformats.org/drawingml/2006/wordprocessingDrawing" xmlns:w10="urn:schemas-microsoft-com:office:word" xmlns:w="http://schemas.openxmlformats.org/wordprocessingml/2006/main" xmlns:w14="http://schemas.microsoft.com/office/word/2010/wordml" xmlns:w15="http://schemas.microsoft.com/office/word/2012/wordml" xmlns:w16cex="http://schemas.microsoft.com/office/word/2018/wordml/cex" xmlns:w16cid="http://schemas.microsoft.com/office/word/2016/wordml/cid" xmlns:w16="http://schemas.microsoft.com/office/word/2018/wordml" xmlns:w16du="http://schemas.microsoft.com/office/word/2023/wordml/word16du" xmlns:w16sdtdh="http://schemas.microsoft.com/office/word/2020/wordml/sdtdatahash" xmlns:w16se="http://schemas.microsoft.com/office/word/2015/wordml/symex" xmlns:wpg="http://schemas.microsoft.com/office/word/2010/wordprocessingGroup" xmlns:wpi="http://schemas.microsoft.com/office/word/2010/wordprocessingInk" xmlns:wne="http://schemas.microsoft.com/office/word/2006/wordml" xmlns:wps="http://schemas.microsoft.com/office/word/2010/wordprocessingShape" mc:Ignorable="w14 w15 w16se w16cid w16 w16cex w16sdtdh w16du wp14">
   <w:sdt>
     <w:sdtPr>
-      <w:id w:val="2025281230"/>
+      <w:id w:val="1160112796"/>
       <w:docPartObj>
         <w:docPartGallery w:val="Page Numbers (Bottom of Page)"/>
         <w:docPartUnique/>
@@ -14409,6 +14592,17 @@
       </w:p>
     </w:sdtContent>
   </w:sdt>
+</w:ftr>
+</file>
+
+<file path=word/footer2.xml><?xml version="1.0" encoding="utf-8"?>
+<w:ftr xmlns:wpc="http://schemas.microsoft.com/office/word/2010/wordprocessingCanvas" xmlns:cx="http://schemas.microsoft.com/office/drawing/2014/chartex" xmlns:cx1="http://schemas.microsoft.com/office/drawing/2015/9/8/chartex" xmlns:cx2="http://schemas.microsoft.com/office/drawing/2015/10/21/chartex" xmlns:cx3="http://schemas.microsoft.com/office/drawing/2016/5/9/chartex" xmlns:cx4="http://schemas.microsoft.com/office/drawing/2016/5/10/chartex" xmlns:cx5="http://schemas.microsoft.com/office/drawing/2016/5/11/chartex" xmlns:cx6="http://schemas.microsoft.com/office/drawing/2016/5/12/chartex" xmlns:cx7="http://schemas.microsoft.com/office/drawing/2016/5/13/chartex" xmlns:cx8="http://schemas.microsoft.com/office/drawing/2016/5/14/chartex" xmlns:mc="http://schemas.openxmlformats.org/markup-compatibility/2006" xmlns:aink="http://schemas.microsoft.com/office/drawing/2016/ink" xmlns:am3d="http://schemas.microsoft.com/office/drawing/2017/model3d" xmlns:o="urn:schemas-microsoft-com:office:office" xmlns:oel="http://schemas.microsoft.com/office/2019/extlst" xmlns:r="http://schemas.openxmlformats.org/officeDocument/2006/relationships" xmlns:m="http://schemas.openxmlformats.org/officeDocument/2006/math" xmlns:v="urn:schemas-microsoft-com:vml" xmlns:wp14="http://schemas.microsoft.com/office/word/2010/wordprocessingDrawing" xmlns:wp="http://schemas.openxmlformats.org/drawingml/2006/wordprocessingDrawing" xmlns:w10="urn:schemas-microsoft-com:office:word" xmlns:w="http://schemas.openxmlformats.org/wordprocessingml/2006/main" xmlns:w14="http://schemas.microsoft.com/office/word/2010/wordml" xmlns:w15="http://schemas.microsoft.com/office/word/2012/wordml" xmlns:w16cex="http://schemas.microsoft.com/office/word/2018/wordml/cex" xmlns:w16cid="http://schemas.microsoft.com/office/word/2016/wordml/cid" xmlns:w16="http://schemas.microsoft.com/office/word/2018/wordml" xmlns:w16du="http://schemas.microsoft.com/office/word/2023/wordml/word16du" xmlns:w16sdtdh="http://schemas.microsoft.com/office/word/2020/wordml/sdtdatahash" xmlns:w16se="http://schemas.microsoft.com/office/word/2015/wordml/symex" xmlns:wpg="http://schemas.microsoft.com/office/word/2010/wordprocessingGroup" xmlns:wpi="http://schemas.microsoft.com/office/word/2010/wordprocessingInk" xmlns:wne="http://schemas.microsoft.com/office/word/2006/wordml" xmlns:wps="http://schemas.microsoft.com/office/word/2010/wordprocessingShape" mc:Ignorable="w14 w15 w16se w16cid w16 w16cex w16sdtdh w16du wp14">
+  <w:p>
+    <w:pPr>
+      <w:pStyle w:val="Footer"/>
+      <w:jc w:val="right"/>
+    </w:pPr>
+  </w:p>
   <w:p>
     <w:pPr>
       <w:pStyle w:val="Footer"/>
@@ -14417,11 +14611,11 @@
 </w:ftr>
 </file>
 
-<file path=word/footer2.xml><?xml version="1.0" encoding="utf-8"?>
+<file path=word/footer3.xml><?xml version="1.0" encoding="utf-8"?>
 <w:ftr xmlns:wpc="http://schemas.microsoft.com/office/word/2010/wordprocessingCanvas" xmlns:cx="http://schemas.microsoft.com/office/drawing/2014/chartex" xmlns:cx1="http://schemas.microsoft.com/office/drawing/2015/9/8/chartex" xmlns:cx2="http://schemas.microsoft.com/office/drawing/2015/10/21/chartex" xmlns:cx3="http://schemas.microsoft.com/office/drawing/2016/5/9/chartex" xmlns:cx4="http://schemas.microsoft.com/office/drawing/2016/5/10/chartex" xmlns:cx5="http://schemas.microsoft.com/office/drawing/2016/5/11/chartex" xmlns:cx6="http://schemas.microsoft.com/office/drawing/2016/5/12/chartex" xmlns:cx7="http://schemas.microsoft.com/office/drawing/2016/5/13/chartex" xmlns:cx8="http://schemas.microsoft.com/office/drawing/2016/5/14/chartex" xmlns:mc="http://schemas.openxmlformats.org/markup-compatibility/2006" xmlns:aink="http://schemas.microsoft.com/office/drawing/2016/ink" xmlns:am3d="http://schemas.microsoft.com/office/drawing/2017/model3d" xmlns:o="urn:schemas-microsoft-com:office:office" xmlns:oel="http://schemas.microsoft.com/office/2019/extlst" xmlns:r="http://schemas.openxmlformats.org/officeDocument/2006/relationships" xmlns:m="http://schemas.openxmlformats.org/officeDocument/2006/math" xmlns:v="urn:schemas-microsoft-com:vml" xmlns:wp14="http://schemas.microsoft.com/office/word/2010/wordprocessingDrawing" xmlns:wp="http://schemas.openxmlformats.org/drawingml/2006/wordprocessingDrawing" xmlns:w10="urn:schemas-microsoft-com:office:word" xmlns:w="http://schemas.openxmlformats.org/wordprocessingml/2006/main" xmlns:w14="http://schemas.microsoft.com/office/word/2010/wordml" xmlns:w15="http://schemas.microsoft.com/office/word/2012/wordml" xmlns:w16cex="http://schemas.microsoft.com/office/word/2018/wordml/cex" xmlns:w16cid="http://schemas.microsoft.com/office/word/2016/wordml/cid" xmlns:w16="http://schemas.microsoft.com/office/word/2018/wordml" xmlns:w16du="http://schemas.microsoft.com/office/word/2023/wordml/word16du" xmlns:w16sdtdh="http://schemas.microsoft.com/office/word/2020/wordml/sdtdatahash" xmlns:w16se="http://schemas.microsoft.com/office/word/2015/wordml/symex" xmlns:wpg="http://schemas.microsoft.com/office/word/2010/wordprocessingGroup" xmlns:wpi="http://schemas.microsoft.com/office/word/2010/wordprocessingInk" xmlns:wne="http://schemas.microsoft.com/office/word/2006/wordml" xmlns:wps="http://schemas.microsoft.com/office/word/2010/wordprocessingShape" mc:Ignorable="w14 w15 w16se w16cid w16 w16cex w16sdtdh w16du wp14">
   <w:sdt>
     <w:sdtPr>
-      <w:id w:val="-1578664287"/>
+      <w:id w:val="-603349027"/>
       <w:docPartObj>
         <w:docPartGallery w:val="Page Numbers (Bottom of Page)"/>
         <w:docPartUnique/>
@@ -14436,7 +14630,7 @@
       <w:p>
         <w:pPr>
           <w:pStyle w:val="Footer"/>
-          <w:jc w:val="right"/>
+          <w:jc w:val="center"/>
         </w:pPr>
         <w:r>
           <w:fldChar w:fldCharType="begin"/>

</xml_diff>